<commit_message>
About, Intex, contact, updated. Various changes
</commit_message>
<xml_diff>
--- a/1.2 Assignment - Nolan Eitzen.docx
+++ b/1.2 Assignment - Nolan Eitzen.docx
@@ -62,11 +62,15 @@
         <w:jc w:val="center"/>
         <w:rPr>
           <w:rFonts w:ascii="Arial" w:hAnsi="Arial" w:cs="Arial"/>
-        </w:rPr>
-      </w:pPr>
-      <w:r>
-        <w:rPr>
-          <w:rFonts w:ascii="Arial" w:hAnsi="Arial" w:cs="Arial"/>
+          <w:sz w:val="52"/>
+          <w:szCs w:val="52"/>
+        </w:rPr>
+      </w:pPr>
+      <w:r>
+        <w:rPr>
+          <w:rFonts w:ascii="Arial" w:hAnsi="Arial" w:cs="Arial"/>
+          <w:sz w:val="52"/>
+          <w:szCs w:val="52"/>
         </w:rPr>
         <w:t>Server-side Development Project Setup</w:t>
       </w:r>
@@ -97,6 +101,12 @@
           <w:rFonts w:ascii="Arial" w:hAnsi="Arial" w:cs="Arial"/>
         </w:rPr>
         <w:t>For CIS 530</w:t>
+      </w:r>
+      <w:r>
+        <w:rPr>
+          <w:rFonts w:ascii="Arial" w:hAnsi="Arial" w:cs="Arial"/>
+        </w:rPr>
+        <w:t xml:space="preserve"> Assignment 1.2</w:t>
       </w:r>
     </w:p>
     <w:p>
@@ -158,6 +168,7 @@
       <w:r>
         <w:rPr>
           <w:rFonts w:ascii="Arial" w:hAnsi="Arial" w:cs="Arial"/>
+          <w:noProof/>
         </w:rPr>
         <w:drawing>
           <wp:inline distT="0" distB="0" distL="0" distR="0" wp14:anchorId="65698A32" wp14:editId="6607A681">
@@ -224,6 +235,7 @@
       <w:r>
         <w:rPr>
           <w:rFonts w:ascii="Arial" w:hAnsi="Arial" w:cs="Arial"/>
+          <w:noProof/>
         </w:rPr>
         <w:drawing>
           <wp:inline distT="0" distB="0" distL="0" distR="0" wp14:anchorId="03A5E831" wp14:editId="0EC95753">
@@ -290,6 +302,7 @@
       <w:r>
         <w:rPr>
           <w:rFonts w:ascii="Arial" w:hAnsi="Arial" w:cs="Arial"/>
+          <w:noProof/>
         </w:rPr>
         <w:drawing>
           <wp:inline distT="0" distB="0" distL="0" distR="0" wp14:anchorId="48B13DB6" wp14:editId="660F2A43">
@@ -357,8 +370,16 @@
         <w:rPr>
           <w:rFonts w:ascii="Arial" w:hAnsi="Arial" w:cs="Arial"/>
         </w:rPr>
-        <w:t>Start the Spring initializr</w:t>
-      </w:r>
+        <w:t xml:space="preserve">Start the Spring </w:t>
+      </w:r>
+      <w:proofErr w:type="spellStart"/>
+      <w:r>
+        <w:rPr>
+          <w:rFonts w:ascii="Arial" w:hAnsi="Arial" w:cs="Arial"/>
+        </w:rPr>
+        <w:t>initializr</w:t>
+      </w:r>
+      <w:proofErr w:type="spellEnd"/>
       <w:r>
         <w:rPr>
           <w:rFonts w:ascii="Arial" w:hAnsi="Arial" w:cs="Arial"/>
@@ -376,6 +397,7 @@
       <w:r>
         <w:rPr>
           <w:rFonts w:ascii="Arial" w:hAnsi="Arial" w:cs="Arial"/>
+          <w:noProof/>
         </w:rPr>
         <w:drawing>
           <wp:inline distT="0" distB="0" distL="0" distR="0" wp14:anchorId="6CFBFCC2" wp14:editId="1A1C86B4">
@@ -450,6 +472,7 @@
       <w:r>
         <w:rPr>
           <w:rFonts w:ascii="Arial" w:hAnsi="Arial" w:cs="Arial"/>
+          <w:noProof/>
         </w:rPr>
         <w:lastRenderedPageBreak/>
         <w:drawing>
@@ -517,6 +540,7 @@
       <w:r>
         <w:rPr>
           <w:rFonts w:ascii="Arial" w:hAnsi="Arial" w:cs="Arial"/>
+          <w:noProof/>
         </w:rPr>
         <w:drawing>
           <wp:inline distT="0" distB="0" distL="0" distR="0" wp14:anchorId="07E1441B" wp14:editId="67FE766E">
@@ -570,19 +594,28 @@
         <w:rPr>
           <w:rFonts w:ascii="Arial" w:hAnsi="Arial" w:cs="Arial"/>
         </w:rPr>
-        <w:t>Set the groupID</w:t>
-      </w:r>
-    </w:p>
-    <w:p>
-      <w:pPr>
-        <w:pStyle w:val="ListParagraph"/>
-        <w:rPr>
-          <w:rFonts w:ascii="Arial" w:hAnsi="Arial" w:cs="Arial"/>
-        </w:rPr>
-      </w:pPr>
-      <w:r>
-        <w:rPr>
-          <w:rFonts w:ascii="Arial" w:hAnsi="Arial" w:cs="Arial"/>
+        <w:t xml:space="preserve">Set the </w:t>
+      </w:r>
+      <w:proofErr w:type="spellStart"/>
+      <w:r>
+        <w:rPr>
+          <w:rFonts w:ascii="Arial" w:hAnsi="Arial" w:cs="Arial"/>
+        </w:rPr>
+        <w:t>groupID</w:t>
+      </w:r>
+      <w:proofErr w:type="spellEnd"/>
+    </w:p>
+    <w:p>
+      <w:pPr>
+        <w:pStyle w:val="ListParagraph"/>
+        <w:rPr>
+          <w:rFonts w:ascii="Arial" w:hAnsi="Arial" w:cs="Arial"/>
+        </w:rPr>
+      </w:pPr>
+      <w:r>
+        <w:rPr>
+          <w:rFonts w:ascii="Arial" w:hAnsi="Arial" w:cs="Arial"/>
+          <w:noProof/>
         </w:rPr>
         <w:drawing>
           <wp:inline distT="0" distB="0" distL="0" distR="0" wp14:anchorId="1472ACEF" wp14:editId="0E60FCB5">
@@ -649,6 +682,7 @@
       <w:r>
         <w:rPr>
           <w:rFonts w:ascii="Arial" w:hAnsi="Arial" w:cs="Arial"/>
+          <w:noProof/>
         </w:rPr>
         <w:drawing>
           <wp:inline distT="0" distB="0" distL="0" distR="0" wp14:anchorId="39108D43" wp14:editId="4B082785">
@@ -708,19 +742,34 @@
         <w:rPr>
           <w:rFonts w:ascii="Arial" w:hAnsi="Arial" w:cs="Arial"/>
         </w:rPr>
-        <w:t>Spring Web and Thymeleaf dependencies</w:t>
-      </w:r>
-    </w:p>
-    <w:p>
-      <w:pPr>
-        <w:pStyle w:val="ListParagraph"/>
-        <w:rPr>
-          <w:rFonts w:ascii="Arial" w:hAnsi="Arial" w:cs="Arial"/>
-        </w:rPr>
-      </w:pPr>
-      <w:r>
-        <w:rPr>
-          <w:rFonts w:ascii="Arial" w:hAnsi="Arial" w:cs="Arial"/>
+        <w:t xml:space="preserve">Spring Web and </w:t>
+      </w:r>
+      <w:proofErr w:type="spellStart"/>
+      <w:r>
+        <w:rPr>
+          <w:rFonts w:ascii="Arial" w:hAnsi="Arial" w:cs="Arial"/>
+        </w:rPr>
+        <w:t>Thymeleaf</w:t>
+      </w:r>
+      <w:proofErr w:type="spellEnd"/>
+      <w:r>
+        <w:rPr>
+          <w:rFonts w:ascii="Arial" w:hAnsi="Arial" w:cs="Arial"/>
+        </w:rPr>
+        <w:t xml:space="preserve"> dependencies</w:t>
+      </w:r>
+    </w:p>
+    <w:p>
+      <w:pPr>
+        <w:pStyle w:val="ListParagraph"/>
+        <w:rPr>
+          <w:rFonts w:ascii="Arial" w:hAnsi="Arial" w:cs="Arial"/>
+        </w:rPr>
+      </w:pPr>
+      <w:r>
+        <w:rPr>
+          <w:rFonts w:ascii="Arial" w:hAnsi="Arial" w:cs="Arial"/>
+          <w:noProof/>
         </w:rPr>
         <w:drawing>
           <wp:inline distT="0" distB="0" distL="0" distR="0" wp14:anchorId="45FBF74B" wp14:editId="6E4AC8DE">
@@ -795,6 +844,7 @@
       <w:r>
         <w:rPr>
           <w:rFonts w:ascii="Arial" w:hAnsi="Arial" w:cs="Arial"/>
+          <w:noProof/>
         </w:rPr>
         <w:lastRenderedPageBreak/>
         <w:drawing>
@@ -862,6 +912,7 @@
       <w:r>
         <w:rPr>
           <w:rFonts w:ascii="Arial" w:hAnsi="Arial" w:cs="Arial"/>
+          <w:noProof/>
         </w:rPr>
         <w:lastRenderedPageBreak/>
         <w:drawing>
@@ -911,6 +962,7 @@
       <w:r>
         <w:rPr>
           <w:rFonts w:ascii="Arial" w:hAnsi="Arial" w:cs="Arial"/>
+          <w:noProof/>
         </w:rPr>
         <w:drawing>
           <wp:inline distT="0" distB="0" distL="0" distR="0" wp14:anchorId="256C43F3" wp14:editId="4577981F">
@@ -960,8 +1012,16 @@
         <w:rPr>
           <w:rFonts w:ascii="Arial" w:hAnsi="Arial" w:cs="Arial"/>
         </w:rPr>
-        <w:t>Setting up and Syncing Github</w:t>
-      </w:r>
+        <w:t xml:space="preserve">Setting up and Syncing </w:t>
+      </w:r>
+      <w:proofErr w:type="spellStart"/>
+      <w:r>
+        <w:rPr>
+          <w:rFonts w:ascii="Arial" w:hAnsi="Arial" w:cs="Arial"/>
+        </w:rPr>
+        <w:t>Github</w:t>
+      </w:r>
+      <w:proofErr w:type="spellEnd"/>
     </w:p>
     <w:p>
       <w:pPr>
@@ -991,6 +1051,7 @@
       <w:r>
         <w:rPr>
           <w:rFonts w:ascii="Arial" w:hAnsi="Arial" w:cs="Arial"/>
+          <w:noProof/>
         </w:rPr>
         <w:lastRenderedPageBreak/>
         <w:drawing>
@@ -1058,6 +1119,7 @@
       <w:r>
         <w:rPr>
           <w:rFonts w:ascii="Arial" w:hAnsi="Arial" w:cs="Arial"/>
+          <w:noProof/>
         </w:rPr>
         <w:drawing>
           <wp:inline distT="0" distB="0" distL="0" distR="0" wp14:anchorId="1990C095" wp14:editId="591E4500">
@@ -1098,6 +1160,25 @@
     </w:p>
     <w:p>
       <w:pPr>
+        <w:pStyle w:val="ListParagraph"/>
+        <w:numPr>
+          <w:ilvl w:val="0"/>
+          <w:numId w:val="3"/>
+        </w:numPr>
+        <w:rPr>
+          <w:rFonts w:ascii="Arial" w:hAnsi="Arial" w:cs="Arial"/>
+        </w:rPr>
+      </w:pPr>
+      <w:r>
+        <w:rPr>
+          <w:rFonts w:ascii="Arial" w:hAnsi="Arial" w:cs="Arial"/>
+        </w:rPr>
+        <w:lastRenderedPageBreak/>
+        <w:t>Setting the Branch as Public</w:t>
+      </w:r>
+    </w:p>
+    <w:p>
+      <w:pPr>
         <w:ind w:left="360"/>
         <w:rPr>
           <w:rFonts w:ascii="Arial" w:hAnsi="Arial" w:cs="Arial"/>
@@ -1106,13 +1187,142 @@
       <w:r>
         <w:rPr>
           <w:rFonts w:ascii="Arial" w:hAnsi="Arial" w:cs="Arial"/>
-        </w:rPr>
-        <w:lastRenderedPageBreak/>
-        <w:t>3.</w:t>
+          <w:noProof/>
+        </w:rPr>
+        <w:drawing>
+          <wp:inline distT="0" distB="0" distL="0" distR="0" wp14:anchorId="5F3A887D" wp14:editId="6393009E">
+            <wp:extent cx="5858693" cy="1009791"/>
+            <wp:effectExtent l="0" t="0" r="8890" b="0"/>
+            <wp:docPr id="242690456" name="Picture 1"/>
+            <wp:cNvGraphicFramePr>
+              <a:graphicFrameLocks xmlns:a="http://schemas.openxmlformats.org/drawingml/2006/main" noChangeAspect="1"/>
+            </wp:cNvGraphicFramePr>
+            <a:graphic xmlns:a="http://schemas.openxmlformats.org/drawingml/2006/main">
+              <a:graphicData uri="http://schemas.openxmlformats.org/drawingml/2006/picture">
+                <pic:pic xmlns:pic="http://schemas.openxmlformats.org/drawingml/2006/picture">
+                  <pic:nvPicPr>
+                    <pic:cNvPr id="242690456" name=""/>
+                    <pic:cNvPicPr/>
+                  </pic:nvPicPr>
+                  <pic:blipFill>
+                    <a:blip r:embed="rId21"/>
+                    <a:stretch>
+                      <a:fillRect/>
+                    </a:stretch>
+                  </pic:blipFill>
+                  <pic:spPr>
+                    <a:xfrm>
+                      <a:off x="0" y="0"/>
+                      <a:ext cx="5858693" cy="1009791"/>
+                    </a:xfrm>
+                    <a:prstGeom prst="rect">
+                      <a:avLst/>
+                    </a:prstGeom>
+                  </pic:spPr>
+                </pic:pic>
+              </a:graphicData>
+            </a:graphic>
+          </wp:inline>
+        </w:drawing>
+      </w:r>
+    </w:p>
+    <w:p>
+      <w:pPr>
+        <w:pStyle w:val="ListParagraph"/>
+        <w:numPr>
+          <w:ilvl w:val="0"/>
+          <w:numId w:val="3"/>
+        </w:numPr>
+        <w:rPr>
+          <w:rFonts w:ascii="Arial" w:hAnsi="Arial" w:cs="Arial"/>
+        </w:rPr>
+      </w:pPr>
+      <w:r>
+        <w:rPr>
+          <w:rFonts w:ascii="Arial" w:hAnsi="Arial" w:cs="Arial"/>
+        </w:rPr>
+        <w:t xml:space="preserve">Navigate to </w:t>
+      </w:r>
+      <w:proofErr w:type="spellStart"/>
+      <w:r>
+        <w:rPr>
+          <w:rFonts w:ascii="Arial" w:hAnsi="Arial" w:cs="Arial"/>
+        </w:rPr>
+        <w:t>Github</w:t>
+      </w:r>
+      <w:proofErr w:type="spellEnd"/>
+      <w:r>
+        <w:rPr>
+          <w:rFonts w:ascii="Arial" w:hAnsi="Arial" w:cs="Arial"/>
+        </w:rPr>
+        <w:t xml:space="preserve"> and confirm</w:t>
+      </w:r>
+    </w:p>
+    <w:p>
+      <w:pPr>
+        <w:ind w:left="360"/>
+        <w:rPr>
+          <w:rFonts w:ascii="Arial" w:hAnsi="Arial" w:cs="Arial"/>
+        </w:rPr>
+      </w:pPr>
+      <w:r>
+        <w:rPr>
+          <w:rFonts w:ascii="Arial" w:hAnsi="Arial" w:cs="Arial"/>
+        </w:rPr>
+        <w:t>https://github.com/neitzenBellevue/Server-Side-Development</w:t>
+      </w:r>
+    </w:p>
+    <w:p>
+      <w:pPr>
+        <w:ind w:left="360"/>
+        <w:rPr>
+          <w:rFonts w:ascii="Arial" w:hAnsi="Arial" w:cs="Arial"/>
+        </w:rPr>
+      </w:pPr>
+      <w:r>
+        <w:rPr>
+          <w:rFonts w:ascii="Arial" w:hAnsi="Arial" w:cs="Arial"/>
+          <w:noProof/>
+        </w:rPr>
+        <w:drawing>
+          <wp:inline distT="0" distB="0" distL="0" distR="0" wp14:anchorId="28463931" wp14:editId="4AEFA27B">
+            <wp:extent cx="5943600" cy="4886960"/>
+            <wp:effectExtent l="0" t="0" r="0" b="8890"/>
+            <wp:docPr id="1483299861" name="Picture 1"/>
+            <wp:cNvGraphicFramePr>
+              <a:graphicFrameLocks xmlns:a="http://schemas.openxmlformats.org/drawingml/2006/main" noChangeAspect="1"/>
+            </wp:cNvGraphicFramePr>
+            <a:graphic xmlns:a="http://schemas.openxmlformats.org/drawingml/2006/main">
+              <a:graphicData uri="http://schemas.openxmlformats.org/drawingml/2006/picture">
+                <pic:pic xmlns:pic="http://schemas.openxmlformats.org/drawingml/2006/picture">
+                  <pic:nvPicPr>
+                    <pic:cNvPr id="1483299861" name=""/>
+                    <pic:cNvPicPr/>
+                  </pic:nvPicPr>
+                  <pic:blipFill>
+                    <a:blip r:embed="rId22"/>
+                    <a:stretch>
+                      <a:fillRect/>
+                    </a:stretch>
+                  </pic:blipFill>
+                  <pic:spPr>
+                    <a:xfrm>
+                      <a:off x="0" y="0"/>
+                      <a:ext cx="5943600" cy="4886960"/>
+                    </a:xfrm>
+                    <a:prstGeom prst="rect">
+                      <a:avLst/>
+                    </a:prstGeom>
+                  </pic:spPr>
+                </pic:pic>
+              </a:graphicData>
+            </a:graphic>
+          </wp:inline>
+        </w:drawing>
       </w:r>
     </w:p>
     <w:sectPr>
-      <w:headerReference w:type="default" r:id="rId21"/>
+      <w:headerReference w:type="default" r:id="rId23"/>
       <w:pgSz w:w="12240" w:h="15840"/>
       <w:pgMar w:top="1440" w:right="1440" w:bottom="1440" w:left="1440" w:header="720" w:footer="720" w:gutter="0"/>
       <w:cols w:space="720"/>

</xml_diff>